<commit_message>
LAST PUSH I SWEAR
fixed the issue with Defeat changing to Victory if last enemy reached end with defeat screen open
seriously I'm putting it down now, there cant be anything left to change.
</commit_message>
<xml_diff>
--- a/TSE DOCUMENTATION.docx
+++ b/TSE DOCUMENTATION.docx
@@ -181,15 +181,7 @@
     </w:p>
     <w:p>
       <w:r>
-        <w:t xml:space="preserve">The prefab “Level Waypoints” can be used to create a series of empty objects shown to the right. Adding additional waypoint prefabs between </w:t>
-      </w:r>
-      <w:proofErr w:type="gramStart"/>
-      <w:r>
-        <w:t>Waypoint(</w:t>
-      </w:r>
-      <w:proofErr w:type="gramEnd"/>
-      <w:r>
-        <w:t xml:space="preserve">1) and end will add additional points for the enemies to path to, as shown lower right. </w:t>
+        <w:t xml:space="preserve">The prefab “Level Waypoints” can be used to create a series of empty objects shown to the right. Adding additional waypoint prefabs between Waypoint(1) and end will add additional points for the enemies to path to, as shown lower right. </w:t>
       </w:r>
     </w:p>
     <w:p>
@@ -465,42 +457,10 @@
         </w:drawing>
       </w:r>
       <w:r>
-        <w:t xml:space="preserve">The scriptable object will have 2 fields, Enemies Size and </w:t>
-      </w:r>
-      <w:proofErr w:type="spellStart"/>
-      <w:r>
-        <w:t>Num</w:t>
-      </w:r>
-      <w:proofErr w:type="spellEnd"/>
-      <w:r>
-        <w:t xml:space="preserve"> to Spawn size. Both should have the same size. </w:t>
-      </w:r>
-      <w:r>
-        <w:t xml:space="preserve">The enemies fields take an enemy scriptable object, this will be what is spawned by the script using this object, the </w:t>
-      </w:r>
-      <w:proofErr w:type="spellStart"/>
-      <w:r>
-        <w:t>Num</w:t>
-      </w:r>
-      <w:proofErr w:type="spellEnd"/>
-      <w:r>
-        <w:t xml:space="preserve"> To Spawn sets how many of each unity to spawn, applying the position to the matching place in the Enemies, I.E. </w:t>
-      </w:r>
-      <w:proofErr w:type="gramStart"/>
-      <w:r>
-        <w:t>Enemies[</w:t>
-      </w:r>
-      <w:proofErr w:type="gramEnd"/>
-      <w:r>
-        <w:t xml:space="preserve">1] spawns </w:t>
-      </w:r>
-      <w:proofErr w:type="spellStart"/>
-      <w:r>
-        <w:t>Num</w:t>
-      </w:r>
-      <w:proofErr w:type="spellEnd"/>
-      <w:r>
-        <w:t xml:space="preserve"> To Spawn[1].</w:t>
+        <w:t xml:space="preserve">The scriptable object will have 2 fields, Enemies Size and Num to Spawn size. Both should have the same size. </w:t>
+      </w:r>
+      <w:r>
+        <w:t>The enemies fields take an enemy scriptable object, this will be what is spawned by the script using this object, the Num To Spawn sets how many of each unity to spawn, applying the position to the matching place in the Enemies, I.E. Enemies[1] spawns Num To Spawn[1].</w:t>
       </w:r>
     </w:p>
     <w:p>
@@ -574,15 +534,7 @@
         </w:drawing>
       </w:r>
       <w:r>
-        <w:t xml:space="preserve"> Once Waves are </w:t>
-      </w:r>
-      <w:proofErr w:type="gramStart"/>
-      <w:r>
-        <w:t>created</w:t>
-      </w:r>
-      <w:proofErr w:type="gramEnd"/>
-      <w:r>
-        <w:t xml:space="preserve"> they can be applied to the Enemy Spawner script under manager, the Enemy (Transform) object is essentially an empty base for the enemy stats and sprites to be applied to. Every wave should be added in order here.</w:t>
+        <w:t xml:space="preserve"> Once Waves are created they can be applied to the Enemy Spawner script under manager, the Enemy (Transform) object is essentially an empty base for the enemy stats and sprites to be applied to. Every wave should be added in order here.</w:t>
       </w:r>
     </w:p>
     <w:p/>
@@ -692,15 +644,7 @@
         <w:t>Creating a new enemy is done in the same way as a wave, create a Scriptable object</w:t>
       </w:r>
       <w:r>
-        <w:t xml:space="preserve"> Enemy and fill in the </w:t>
-      </w:r>
-      <w:proofErr w:type="gramStart"/>
-      <w:r>
-        <w:t>fields</w:t>
-      </w:r>
-      <w:proofErr w:type="gramEnd"/>
-      <w:r>
-        <w:t xml:space="preserve"> as necessary.</w:t>
+        <w:t xml:space="preserve"> Enemy and fill in the fields as necessary.</w:t>
       </w:r>
     </w:p>
     <w:p>
@@ -925,11 +869,7 @@
       </w:r>
       <w:r>
         <w:br/>
-        <w:t xml:space="preserve">Fire Timer </w:t>
-      </w:r>
-      <w:proofErr w:type="gramStart"/>
-      <w:r>
-        <w:t>-</w:t>
+        <w:t>Fire Timer -</w:t>
       </w:r>
       <w:r>
         <w:t xml:space="preserve"> </w:t>
@@ -938,22 +878,10 @@
         <w:t xml:space="preserve"> </w:t>
       </w:r>
       <w:r>
-        <w:t>The</w:t>
-      </w:r>
-      <w:proofErr w:type="gramEnd"/>
-      <w:r>
-        <w:t xml:space="preserve"> timer to count how long until the next shot, primarily visible for debugging.</w:t>
-      </w:r>
-      <w:r>
-        <w:t xml:space="preserve"> If set to a </w:t>
-      </w:r>
-      <w:proofErr w:type="gramStart"/>
-      <w:r>
-        <w:t>value</w:t>
-      </w:r>
-      <w:proofErr w:type="gramEnd"/>
-      <w:r>
-        <w:t xml:space="preserve"> there will be a delay</w:t>
+        <w:t>The timer to count how long until the next shot, primarily visible for debugging.</w:t>
+      </w:r>
+      <w:r>
+        <w:t xml:space="preserve"> If set to a value there will be a delay</w:t>
       </w:r>
       <w:r>
         <w:t xml:space="preserve"> of that many seconds</w:t>
@@ -1107,15 +1035,7 @@
     </w:p>
     <w:p>
       <w:r>
-        <w:t xml:space="preserve">Cards Utilise scriptable objects again since they will be reused so frequently. The “Card” fields can be filled out as necessary to reflect the card, name, what it does and some card art. The standard stats will actually affect gameplay, currently the cost of the tower will </w:t>
-      </w:r>
-      <w:proofErr w:type="gramStart"/>
-      <w:r>
-        <w:t>effect</w:t>
-      </w:r>
-      <w:proofErr w:type="gramEnd"/>
-      <w:r>
-        <w:t xml:space="preserve"> currency needed to play the card and object to Make is a prefab of a created tower.</w:t>
+        <w:t>Cards Utilise scriptable objects again since they will be reused so frequently. The “Card” fields can be filled out as necessary to reflect the card, name, what it does and some card art. The standard stats will actually affect gameplay, currently the cost of the tower will effect currency needed to play the card and object to Make is a prefab of a created tower.</w:t>
       </w:r>
     </w:p>
     <w:p>
@@ -1303,13 +1223,8 @@
       </w:r>
     </w:p>
     <w:p>
-      <w:proofErr w:type="spellStart"/>
-      <w:r>
-        <w:t>mousePos</w:t>
-      </w:r>
-      <w:proofErr w:type="spellEnd"/>
-      <w:r>
-        <w:t xml:space="preserve"> – </w:t>
+      <w:r>
+        <w:t xml:space="preserve">mousePos – </w:t>
       </w:r>
       <w:r>
         <w:t>S</w:t>
@@ -1320,25 +1235,12 @@
     </w:p>
     <w:p>
       <w:r>
-        <w:t xml:space="preserve">selected Tower/Card – References a </w:t>
-      </w:r>
-      <w:proofErr w:type="spellStart"/>
-      <w:r>
-        <w:t>gameobject</w:t>
-      </w:r>
-      <w:proofErr w:type="spellEnd"/>
-      <w:r>
-        <w:t xml:space="preserve"> used in the placement of towers.</w:t>
-      </w:r>
-    </w:p>
-    <w:p>
-      <w:proofErr w:type="spellStart"/>
-      <w:r>
-        <w:t>cardManager</w:t>
-      </w:r>
-      <w:proofErr w:type="spellEnd"/>
-      <w:r>
-        <w:t xml:space="preserve"> – References the script (on the same object) used to control the cards and deck.</w:t>
+        <w:t>selected Tower/Card – References a gameobject used in the placement of towers.</w:t>
+      </w:r>
+    </w:p>
+    <w:p>
+      <w:r>
+        <w:t>cardManager – References the script (on the same object) used to control the cards and deck.</w:t>
       </w:r>
     </w:p>
     <w:p>
@@ -1347,68 +1249,21 @@
       </w:r>
     </w:p>
     <w:p>
-      <w:proofErr w:type="spellStart"/>
-      <w:r>
-        <w:t>currencyAvailable</w:t>
-      </w:r>
-      <w:proofErr w:type="spellEnd"/>
-      <w:r>
-        <w:t xml:space="preserve"> – Tracks the current currency for playing cards, get and set since cards will check its value to </w:t>
-      </w:r>
-      <w:proofErr w:type="spellStart"/>
-      <w:r>
-        <w:t>se</w:t>
-      </w:r>
-      <w:proofErr w:type="spellEnd"/>
-      <w:r>
-        <w:t xml:space="preserve"> if they can be played.</w:t>
-      </w:r>
-    </w:p>
-    <w:p>
-      <w:proofErr w:type="spellStart"/>
-      <w:r>
-        <w:t>currencyText</w:t>
-      </w:r>
-      <w:proofErr w:type="spellEnd"/>
-      <w:r>
-        <w:t xml:space="preserve"> – A Unity text field for displaying the current currency value.</w:t>
-      </w:r>
-    </w:p>
-    <w:p>
-      <w:proofErr w:type="spellStart"/>
-      <w:r>
-        <w:t>currTimerMax</w:t>
-      </w:r>
-      <w:proofErr w:type="spellEnd"/>
-      <w:r>
-        <w:t>/</w:t>
-      </w:r>
-      <w:proofErr w:type="spellStart"/>
-      <w:r>
-        <w:t>CurrTimer</w:t>
-      </w:r>
-      <w:proofErr w:type="spellEnd"/>
-      <w:r>
-        <w:t xml:space="preserve"> – both used in the timer to add currency, max is how long to </w:t>
-      </w:r>
-      <w:proofErr w:type="gramStart"/>
-      <w:r>
-        <w:t>wait</w:t>
-      </w:r>
-      <w:proofErr w:type="gramEnd"/>
-      <w:r>
-        <w:t xml:space="preserve"> and timer is </w:t>
-      </w:r>
-      <w:r>
-        <w:t xml:space="preserve">simply a timer value reset to </w:t>
-      </w:r>
-      <w:proofErr w:type="spellStart"/>
-      <w:r>
-        <w:t>maxtimer</w:t>
-      </w:r>
-      <w:proofErr w:type="spellEnd"/>
-      <w:r>
-        <w:t xml:space="preserve"> at 0.</w:t>
+      <w:r>
+        <w:t>currencyAvailable – Tracks the current currency for playing cards, get and set since cards will check its value to se if they can be played.</w:t>
+      </w:r>
+    </w:p>
+    <w:p>
+      <w:r>
+        <w:t>currencyText – A Unity text field for displaying the current currency value.</w:t>
+      </w:r>
+    </w:p>
+    <w:p>
+      <w:r>
+        <w:t xml:space="preserve">currTimerMax/CurrTimer – both used in the timer to add currency, max is how long to wait and timer is </w:t>
+      </w:r>
+      <w:r>
+        <w:t>simply a timer value reset to maxtimer at 0.</w:t>
       </w:r>
     </w:p>
     <w:p/>
@@ -1436,7 +1291,6 @@
           <w:bCs/>
         </w:rPr>
       </w:pPr>
-      <w:proofErr w:type="spellStart"/>
       <w:r>
         <w:rPr>
           <w:b/>
@@ -1451,7 +1305,6 @@
         </w:rPr>
         <w:t>Projectile</w:t>
       </w:r>
-      <w:proofErr w:type="spellEnd"/>
     </w:p>
     <w:p>
       <w:pPr>
@@ -1537,46 +1390,54 @@
         </w:rPr>
         <w:t>Fields(right):</w:t>
       </w:r>
-    </w:p>
-    <w:p>
-      <w:r>
-        <w:t xml:space="preserve">target: The position of the enemy the tower initially shot at, assigned upon this </w:t>
-      </w:r>
-      <w:proofErr w:type="gramStart"/>
-      <w:r>
-        <w:t>objects</w:t>
-      </w:r>
-      <w:proofErr w:type="gramEnd"/>
-      <w:r>
-        <w:t xml:space="preserve"> creation.</w:t>
-      </w:r>
-    </w:p>
-    <w:p>
-      <w:r>
-        <w:t xml:space="preserve">speed: the speed of the </w:t>
-      </w:r>
-      <w:proofErr w:type="gramStart"/>
-      <w:r>
-        <w:t>projectiles</w:t>
-      </w:r>
-      <w:proofErr w:type="gramEnd"/>
-      <w:r>
-        <w:t xml:space="preserve"> movement, could be altered depending on the projectile to add more variety.</w:t>
-      </w:r>
-    </w:p>
-    <w:p>
-      <w:r>
-        <w:t>dmg: the damage that will be dealt to the target, assigned upon creation by tower.</w:t>
-      </w:r>
-    </w:p>
-    <w:p>
-      <w:proofErr w:type="spellStart"/>
-      <w:r>
-        <w:t>explodeRadius</w:t>
-      </w:r>
-      <w:proofErr w:type="spellEnd"/>
-      <w:r>
-        <w:t>: Used to show how large an explosion will occur, if 0 there is no explosion.</w:t>
+      <w:r>
+        <w:rPr>
+          <w:b/>
+          <w:bCs/>
+        </w:rPr>
+        <w:br/>
+      </w:r>
+      <w:r>
+        <w:t>target: The position of the enemy the tower initially shot at, assigned upon this objects creation.</w:t>
+      </w:r>
+      <w:r>
+        <w:rPr>
+          <w:b/>
+          <w:bCs/>
+        </w:rPr>
+        <w:br/>
+      </w:r>
+      <w:r>
+        <w:t>speed: the speed of the projectiles movement, could be altered depending on the projectile to add more variety.</w:t>
+      </w:r>
+      <w:r>
+        <w:rPr>
+          <w:b/>
+          <w:bCs/>
+        </w:rPr>
+        <w:br/>
+      </w:r>
+      <w:r>
+        <w:t>dmg: the damage that will be dealt to the target, assigned</w:t>
+      </w:r>
+      <w:r>
+        <w:t xml:space="preserve"> </w:t>
+      </w:r>
+      <w:r>
+        <w:t>upon creation by tower.</w:t>
+      </w:r>
+      <w:r>
+        <w:rPr>
+          <w:b/>
+          <w:bCs/>
+        </w:rPr>
+        <w:br/>
+      </w:r>
+      <w:r>
+        <w:t>e</w:t>
+      </w:r>
+      <w:r>
+        <w:t>xplodeRadius: Used to show how large an explosion will occur, if 0 there is no explosion.</w:t>
       </w:r>
     </w:p>
     <w:p>
@@ -1675,47 +1536,49 @@
         </w:rPr>
         <w:t>Update:</w:t>
       </w:r>
-    </w:p>
-    <w:p>
+      <w:r>
+        <w:rPr>
+          <w:b/>
+          <w:bCs/>
+        </w:rPr>
+        <w:br/>
+      </w:r>
       <w:r>
         <w:t>If the target is destroyed (likely by other towers) the projectile will destroy itself to prevent issues or lingering shots.</w:t>
       </w:r>
-    </w:p>
-    <w:p>
+      <w:r>
+        <w:rPr>
+          <w:b/>
+          <w:bCs/>
+        </w:rPr>
+        <w:br/>
+      </w:r>
+      <w:r>
+        <w:t>Direction is calculated by taking the targets current position and taking the projectiles current position away from it, this can then be used in calculations.</w:t>
+      </w:r>
+      <w:r>
+        <w:rPr>
+          <w:b/>
+          <w:bCs/>
+        </w:rPr>
+        <w:br/>
+      </w:r>
+      <w:r>
+        <w:t>distThisFrame tracks the distance which the projectile has moved by simply taking the speed and multiplying it by the time since the last frame.</w:t>
+      </w:r>
+      <w:r>
+        <w:rPr>
+          <w:b/>
+          <w:bCs/>
+        </w:rPr>
+        <w:br/>
+      </w:r>
       <w:r>
         <w:lastRenderedPageBreak/>
-        <w:t>Direction is calculated by taking the targets current position and taking the projectiles current position away from it, this can then be used in calculations.</w:t>
-      </w:r>
-    </w:p>
-    <w:p>
-      <w:proofErr w:type="spellStart"/>
-      <w:r>
-        <w:t>distThisFrame</w:t>
-      </w:r>
-      <w:proofErr w:type="spellEnd"/>
-      <w:r>
-        <w:t xml:space="preserve"> tracks the distance which the projectile has moved by simply taking the speed and multiplying it by the time since the last frame.</w:t>
-      </w:r>
-    </w:p>
-    <w:p>
-      <w:proofErr w:type="gramStart"/>
-      <w:r>
-        <w:t>Finally</w:t>
-      </w:r>
-      <w:proofErr w:type="gramEnd"/>
-      <w:r>
-        <w:t xml:space="preserve"> if the </w:t>
-      </w:r>
-      <w:r>
-        <w:t xml:space="preserve">magnitude of the direction movement is equal to or less than </w:t>
-      </w:r>
-      <w:proofErr w:type="spellStart"/>
-      <w:r>
-        <w:t>distThisFrame</w:t>
-      </w:r>
-      <w:proofErr w:type="spellEnd"/>
-      <w:r>
-        <w:t>, it implies that it can no longer move, so the hit target is called.</w:t>
+        <w:t xml:space="preserve">Finally if the </w:t>
+      </w:r>
+      <w:r>
+        <w:t>magnitude of the direction movement is equal to or less than distThisFrame, it implies that it can no longer move, so the hit target is called.</w:t>
       </w:r>
     </w:p>
     <w:p>
@@ -1725,30 +1588,26 @@
           <w:bCs/>
         </w:rPr>
       </w:pPr>
-      <w:proofErr w:type="spellStart"/>
-      <w:r>
-        <w:rPr>
-          <w:b/>
-          <w:bCs/>
-        </w:rPr>
-        <w:t>HitTarget</w:t>
-      </w:r>
-      <w:proofErr w:type="spellEnd"/>
-      <w:r>
-        <w:rPr>
-          <w:b/>
-          <w:bCs/>
-        </w:rPr>
-        <w:t>:</w:t>
-      </w:r>
-    </w:p>
-    <w:p>
+      <w:r>
+        <w:rPr>
+          <w:b/>
+          <w:bCs/>
+        </w:rPr>
+        <w:t>HitTarget:</w:t>
+      </w:r>
+      <w:r>
+        <w:rPr>
+          <w:b/>
+          <w:bCs/>
+        </w:rPr>
+        <w:br/>
+      </w:r>
       <w:r>
         <w:rPr>
           <w:noProof/>
         </w:rPr>
         <w:drawing>
-          <wp:anchor distT="0" distB="0" distL="114300" distR="114300" simplePos="0" relativeHeight="251696128" behindDoc="1" locked="0" layoutInCell="1" allowOverlap="1" wp14:anchorId="47F5580C" wp14:editId="1D5B472E">
+          <wp:anchor distT="0" distB="0" distL="114300" distR="114300" simplePos="0" relativeHeight="251696128" behindDoc="1" locked="0" layoutInCell="1" allowOverlap="1" wp14:anchorId="47F5580C" wp14:editId="4FFAF94D">
             <wp:simplePos x="0" y="0"/>
             <wp:positionH relativeFrom="margin">
               <wp:align>right</wp:align>
@@ -1812,23 +1671,7 @@
         </w:drawing>
       </w:r>
       <w:r>
-        <w:t xml:space="preserve">Simple function to call the hit on an enemy, if the </w:t>
-      </w:r>
-      <w:proofErr w:type="spellStart"/>
-      <w:r>
-        <w:t>explodeRadius</w:t>
-      </w:r>
-      <w:proofErr w:type="spellEnd"/>
-      <w:r>
-        <w:t xml:space="preserve"> is more than 1 (implying the projectile does explode) an explosion effect is called, otherwise a regular hit to the target occurs by getting the </w:t>
-      </w:r>
-      <w:proofErr w:type="spellStart"/>
-      <w:r>
-        <w:t>gameobject</w:t>
-      </w:r>
-      <w:proofErr w:type="spellEnd"/>
-      <w:r>
-        <w:t xml:space="preserve"> attached to the target transform and passing it to the Hit function.</w:t>
+        <w:t>Simple function to call the hit on an enemy, if the explodeRadius is more than 1 (implying the projectile does explode) an explosion effect is called, otherwise a regular hit to the target occurs by getting the gameobject attached to the target transform and passing it to the Hit function.</w:t>
       </w:r>
     </w:p>
     <w:p>
@@ -1852,14 +1695,19 @@
         </w:rPr>
         <w:t>:</w:t>
       </w:r>
-    </w:p>
-    <w:p>
+      <w:r>
+        <w:rPr>
+          <w:b/>
+          <w:bCs/>
+        </w:rPr>
+        <w:br/>
+      </w:r>
       <w:r>
         <w:rPr>
           <w:noProof/>
         </w:rPr>
         <w:drawing>
-          <wp:anchor distT="0" distB="0" distL="114300" distR="114300" simplePos="0" relativeHeight="251697152" behindDoc="1" locked="0" layoutInCell="1" allowOverlap="1" wp14:anchorId="7106A45E" wp14:editId="122C9749">
+          <wp:anchor distT="0" distB="0" distL="114300" distR="114300" simplePos="0" relativeHeight="251697152" behindDoc="1" locked="0" layoutInCell="1" allowOverlap="1" wp14:anchorId="7106A45E" wp14:editId="13350F62">
             <wp:simplePos x="0" y="0"/>
             <wp:positionH relativeFrom="margin">
               <wp:align>right</wp:align>
@@ -1923,31 +1771,7 @@
         </w:drawing>
       </w:r>
       <w:r>
-        <w:t xml:space="preserve">First gets the </w:t>
-      </w:r>
-      <w:proofErr w:type="spellStart"/>
-      <w:r>
-        <w:t>EnemyScript</w:t>
-      </w:r>
-      <w:proofErr w:type="spellEnd"/>
-      <w:r>
-        <w:t xml:space="preserve"> from the target </w:t>
-      </w:r>
-      <w:proofErr w:type="spellStart"/>
-      <w:r>
-        <w:t>gameobject</w:t>
-      </w:r>
-      <w:proofErr w:type="spellEnd"/>
-      <w:r>
-        <w:t xml:space="preserve">, which should always be present in an enemy, and then calls a public </w:t>
-      </w:r>
-      <w:proofErr w:type="spellStart"/>
-      <w:r>
-        <w:t>GetHit</w:t>
-      </w:r>
-      <w:proofErr w:type="spellEnd"/>
-      <w:r>
-        <w:t xml:space="preserve"> function from it with the projectile damage as the input. Finally, the object attached to the script is destroyed.</w:t>
+        <w:t>First gets the EnemyScript from the target gameobject, which should always be present in an enemy, and then calls a public GetHit function from it with the projectile damage as the input. Finally, the object attached to the script is destroyed.</w:t>
       </w:r>
     </w:p>
     <w:p>
@@ -1959,13 +1783,86 @@
       </w:pPr>
       <w:r>
         <w:rPr>
+          <w:noProof/>
+        </w:rPr>
+        <w:drawing>
+          <wp:anchor distT="0" distB="0" distL="114300" distR="114300" simplePos="0" relativeHeight="251698176" behindDoc="1" locked="0" layoutInCell="1" allowOverlap="1" wp14:anchorId="602718FE" wp14:editId="617C79EF">
+            <wp:simplePos x="0" y="0"/>
+            <wp:positionH relativeFrom="margin">
+              <wp:posOffset>2695575</wp:posOffset>
+            </wp:positionH>
+            <wp:positionV relativeFrom="paragraph">
+              <wp:posOffset>1789430</wp:posOffset>
+            </wp:positionV>
+            <wp:extent cx="3152775" cy="2336165"/>
+            <wp:effectExtent l="0" t="0" r="9525" b="6985"/>
+            <wp:wrapTight wrapText="bothSides">
+              <wp:wrapPolygon edited="0">
+                <wp:start x="0" y="0"/>
+                <wp:lineTo x="0" y="21488"/>
+                <wp:lineTo x="21535" y="21488"/>
+                <wp:lineTo x="21535" y="0"/>
+                <wp:lineTo x="0" y="0"/>
+              </wp:wrapPolygon>
+            </wp:wrapTight>
+            <wp:docPr id="18" name="Picture 18" descr="Text&#10;&#10;Description automatically generated"/>
+            <wp:cNvGraphicFramePr>
+              <a:graphicFrameLocks xmlns:a="http://schemas.openxmlformats.org/drawingml/2006/main" noChangeAspect="1"/>
+            </wp:cNvGraphicFramePr>
+            <a:graphic xmlns:a="http://schemas.openxmlformats.org/drawingml/2006/main">
+              <a:graphicData uri="http://schemas.openxmlformats.org/drawingml/2006/picture">
+                <pic:pic xmlns:pic="http://schemas.openxmlformats.org/drawingml/2006/picture">
+                  <pic:nvPicPr>
+                    <pic:cNvPr id="18" name="Picture 18" descr="Text&#10;&#10;Description automatically generated"/>
+                    <pic:cNvPicPr/>
+                  </pic:nvPicPr>
+                  <pic:blipFill>
+                    <a:blip r:embed="rId23">
+                      <a:extLst>
+                        <a:ext uri="{28A0092B-C50C-407E-A947-70E740481C1C}">
+                          <a14:useLocalDpi xmlns:a14="http://schemas.microsoft.com/office/drawing/2010/main" val="0"/>
+                        </a:ext>
+                      </a:extLst>
+                    </a:blip>
+                    <a:stretch>
+                      <a:fillRect/>
+                    </a:stretch>
+                  </pic:blipFill>
+                  <pic:spPr>
+                    <a:xfrm>
+                      <a:off x="0" y="0"/>
+                      <a:ext cx="3152775" cy="2336165"/>
+                    </a:xfrm>
+                    <a:prstGeom prst="rect">
+                      <a:avLst/>
+                    </a:prstGeom>
+                  </pic:spPr>
+                </pic:pic>
+              </a:graphicData>
+            </a:graphic>
+            <wp14:sizeRelH relativeFrom="page">
+              <wp14:pctWidth>0</wp14:pctWidth>
+            </wp14:sizeRelH>
+            <wp14:sizeRelV relativeFrom="page">
+              <wp14:pctHeight>0</wp14:pctHeight>
+            </wp14:sizeRelV>
+          </wp:anchor>
+        </w:drawing>
+      </w:r>
+      <w:r>
+        <w:rPr>
           <w:b/>
           <w:bCs/>
         </w:rPr>
         <w:t>Explosion:</w:t>
       </w:r>
-    </w:p>
-    <w:p>
+      <w:r>
+        <w:rPr>
+          <w:b/>
+          <w:bCs/>
+        </w:rPr>
+        <w:br/>
+      </w:r>
       <w:r>
         <w:t xml:space="preserve">First, a collider array is made based off an overlap circle, this will return </w:t>
       </w:r>
@@ -1979,43 +1876,119 @@
       <w:r>
         <w:t xml:space="preserve"> collider found in an area set by the radius for use in applying damage.</w:t>
       </w:r>
-    </w:p>
-    <w:p>
-      <w:r>
-        <w:t xml:space="preserve">The actual damage is applied in a foreach which will check the tag for each collider and, if tagged as an enemy, call the Hit function mentioned previously. The use of the if statement is necessary as the </w:t>
-      </w:r>
-      <w:proofErr w:type="spellStart"/>
-      <w:r>
-        <w:t>hitObjs</w:t>
-      </w:r>
-      <w:proofErr w:type="spellEnd"/>
-      <w:r>
-        <w:t xml:space="preserve"> will return any collider, including non-enemies</w:t>
-      </w:r>
-      <w:r>
-        <w:t xml:space="preserve"> which </w:t>
-      </w:r>
-      <w:proofErr w:type="spellStart"/>
-      <w:proofErr w:type="gramStart"/>
-      <w:r>
-        <w:t>wont</w:t>
-      </w:r>
-      <w:proofErr w:type="spellEnd"/>
-      <w:proofErr w:type="gramEnd"/>
-      <w:r>
-        <w:t xml:space="preserve"> have the Hit function. After this damage is </w:t>
-      </w:r>
-      <w:proofErr w:type="gramStart"/>
-      <w:r>
-        <w:t>completed</w:t>
-      </w:r>
-      <w:proofErr w:type="gramEnd"/>
-      <w:r>
-        <w:t xml:space="preserve"> the object is destroyed as normal.</w:t>
+      <w:r>
+        <w:rPr>
+          <w:b/>
+          <w:bCs/>
+        </w:rPr>
+        <w:br/>
+      </w:r>
+      <w:r>
+        <w:t>The actual damage is applied in a foreach which will check the tag for each collider and, if tagged as an enemy, call the Hit function mentioned previously. The use of the if statement is necessary as the hitObjs will return any collider, including non-enemies</w:t>
+      </w:r>
+      <w:r>
+        <w:t xml:space="preserve"> which wont have the Hit function. After this damage is completed the object is destroyed as normal.</w:t>
+      </w:r>
+    </w:p>
+    <w:p>
+      <w:pPr>
+        <w:pStyle w:val="Heading2"/>
+        <w:rPr>
+          <w:b/>
+          <w:bCs/>
+        </w:rPr>
+      </w:pPr>
+      <w:r>
+        <w:rPr>
+          <w:b/>
+          <w:bCs/>
+        </w:rPr>
+        <w:t>CardManager</w:t>
+      </w:r>
+    </w:p>
+    <w:p>
+      <w:r>
+        <w:t>maxHand:</w:t>
+      </w:r>
+      <w:r>
+        <w:br/>
+        <w:t>An int to limit the number of cards which can be held.</w:t>
+      </w:r>
+      <w:r>
+        <w:br/>
+        <w:t>createCard:</w:t>
+      </w:r>
+      <w:r>
+        <w:br/>
+        <w:t>Stores the transform assigned during drawing a card for card creation.</w:t>
+      </w:r>
+      <w:r>
+        <w:br/>
+        <w:t>deck, hand, Discard:</w:t>
+      </w:r>
+      <w:r>
+        <w:br/>
+        <w:t>Multiple lists used to store data needed to keep cards in play consistent, the hand actually only hold the card themselves, not the data as the others do.</w:t>
+      </w:r>
+      <w:r>
+        <w:t xml:space="preserve"> The deck list needs to be public to assign the deck in the debug and </w:t>
+      </w:r>
+      <w:r>
+        <w:t>eventually a deck building system, though this could be changed to a public function eventually.</w:t>
+      </w:r>
+      <w:r>
+        <w:t xml:space="preserve"> </w:t>
+      </w:r>
+      <w:r>
+        <w:br/>
+        <w:t>cardLocs:</w:t>
+      </w:r>
+      <w:r>
+        <w:br/>
+      </w:r>
+      <w:r>
+        <w:t>List to store locations where individual cards can be created.</w:t>
+      </w:r>
+    </w:p>
+    <w:p/>
+    <w:p>
+      <w:r>
+        <w:lastRenderedPageBreak/>
+        <w:br/>
+        <w:t>cardObj:</w:t>
+      </w:r>
+      <w:r>
+        <w:br/>
+        <w:t xml:space="preserve">A prefab for a card where the data in the decks is assigned, a single cardobject prefab is used with multiple scriptable object data being assigned from the deck. </w:t>
+      </w:r>
+      <w:r>
+        <w:br/>
+        <w:t>handSpots:</w:t>
+      </w:r>
+      <w:r>
+        <w:br/>
+        <w:t>used in card creation to create cards based on a transform and whether the spot object is actually open.</w:t>
+      </w:r>
+      <w:r>
+        <w:br/>
+        <w:t>handArr:</w:t>
+      </w:r>
+      <w:r>
+        <w:br/>
+        <w:t>An array used to ensure that the card objects spawn in the correct spot.</w:t>
+      </w:r>
+    </w:p>
+    <w:p>
+      <w:r>
+        <w:t>Manager:</w:t>
+      </w:r>
+      <w:r>
+        <w:br/>
+        <w:t>A reference to the manager script on the object, necessary for currency manipulation, assigned in the start function by getting the component  from the parent gameobject.</w:t>
       </w:r>
     </w:p>
     <w:sectPr>
-      <w:footerReference w:type="default" r:id="rId23"/>
+      <w:footerReference w:type="default" r:id="rId24"/>
       <w:pgSz w:w="11906" w:h="16838"/>
       <w:pgMar w:top="1440" w:right="1440" w:bottom="1440" w:left="1440" w:header="708" w:footer="708" w:gutter="0"/>
       <w:cols w:space="708"/>

</xml_diff>